<commit_message>
added  potential categories of expenditure
</commit_message>
<xml_diff>
--- a/Data/NCES_Data/NCES_DataSet_Codebook.docx
+++ b/Data/NCES_Data/NCES_DataSet_Codebook.docx
@@ -33,7 +33,8 @@
       </w:tblPr>
       <w:tblGrid>
         <w:gridCol w:w="2559"/>
-        <w:gridCol w:w="6513"/>
+        <w:gridCol w:w="5096"/>
+        <w:gridCol w:w="1417"/>
       </w:tblGrid>
       <w:tr>
         <w:trPr>
@@ -71,7 +72,7 @@
         </w:tc>
         <w:tc>
           <w:tcPr>
-            <w:tcW w:w="6513" w:type="dxa"/>
+            <w:tcW w:w="5096" w:type="dxa"/>
           </w:tcPr>
           <w:p>
             <w:pPr>
@@ -96,6 +97,47 @@
                 <w:szCs w:val="26"/>
               </w:rPr>
               <w:t>Description</w:t>
+            </w:r>
+          </w:p>
+        </w:tc>
+        <w:tc>
+          <w:tcPr>
+            <w:tcW w:w="1417" w:type="dxa"/>
+          </w:tcPr>
+          <w:p>
+            <w:pPr>
+              <w:jc w:val="center"/>
+              <w:cnfStyle w:val="100000000000" w:firstRow="1" w:lastRow="0" w:firstColumn="0" w:lastColumn="0" w:oddVBand="0" w:evenVBand="0" w:oddHBand="0" w:evenHBand="0" w:firstRowFirstColumn="0" w:firstRowLastColumn="0" w:lastRowFirstColumn="0" w:lastRowLastColumn="0"/>
+              <w:rPr>
+                <w:rFonts w:ascii="Times New Roman" w:hAnsi="Times New Roman" w:cs="Times New Roman"/>
+                <w:b/>
+                <w:bCs/>
+                <w:i w:val="0"/>
+                <w:iCs w:val="0"/>
+                <w:szCs w:val="26"/>
+              </w:rPr>
+            </w:pPr>
+            <w:r>
+              <w:rPr>
+                <w:rFonts w:ascii="Times New Roman" w:hAnsi="Times New Roman" w:cs="Times New Roman"/>
+                <w:b/>
+                <w:bCs/>
+                <w:i w:val="0"/>
+                <w:iCs w:val="0"/>
+                <w:szCs w:val="26"/>
+              </w:rPr>
+              <w:t xml:space="preserve">Potential </w:t>
+            </w:r>
+            <w:r>
+              <w:rPr>
+                <w:rFonts w:ascii="Times New Roman" w:hAnsi="Times New Roman" w:cs="Times New Roman"/>
+                <w:b/>
+                <w:bCs/>
+                <w:i w:val="0"/>
+                <w:iCs w:val="0"/>
+                <w:szCs w:val="26"/>
+              </w:rPr>
+              <w:t>Category</w:t>
             </w:r>
           </w:p>
         </w:tc>
@@ -120,83 +162,22 @@
                 <w:sz w:val="22"/>
               </w:rPr>
             </w:pPr>
-            <w:proofErr w:type="spellStart"/>
-            <w:r>
-              <w:rPr>
-                <w:rFonts w:ascii="Times New Roman" w:hAnsi="Times New Roman" w:cs="Times New Roman"/>
-                <w:b/>
-                <w:bCs/>
-                <w:i w:val="0"/>
-                <w:iCs w:val="0"/>
-                <w:sz w:val="22"/>
-              </w:rPr>
-              <w:t>state_name</w:t>
-            </w:r>
-            <w:proofErr w:type="spellEnd"/>
-            <w:r>
-              <w:rPr>
-                <w:rFonts w:ascii="Times New Roman" w:hAnsi="Times New Roman" w:cs="Times New Roman"/>
-                <w:b/>
-                <w:bCs/>
-                <w:i w:val="0"/>
-                <w:iCs w:val="0"/>
-                <w:sz w:val="22"/>
-              </w:rPr>
-              <w:t xml:space="preserve"> </w:t>
-            </w:r>
-            <w:proofErr w:type="spellStart"/>
-            <w:r>
-              <w:rPr>
-                <w:rFonts w:ascii="Times New Roman" w:hAnsi="Times New Roman" w:cs="Times New Roman"/>
-                <w:b/>
-                <w:bCs/>
-                <w:i w:val="0"/>
-                <w:iCs w:val="0"/>
-                <w:sz w:val="22"/>
-              </w:rPr>
-              <w:t>state_abbr</w:t>
-            </w:r>
-            <w:proofErr w:type="spellEnd"/>
-            <w:r>
-              <w:rPr>
-                <w:rFonts w:ascii="Times New Roman" w:hAnsi="Times New Roman" w:cs="Times New Roman"/>
-                <w:b/>
-                <w:bCs/>
-                <w:i w:val="0"/>
-                <w:iCs w:val="0"/>
-                <w:sz w:val="22"/>
-              </w:rPr>
-              <w:t xml:space="preserve"> </w:t>
-            </w:r>
-            <w:proofErr w:type="spellStart"/>
-            <w:r>
-              <w:rPr>
-                <w:rFonts w:ascii="Times New Roman" w:hAnsi="Times New Roman" w:cs="Times New Roman"/>
-                <w:b/>
-                <w:bCs/>
-                <w:i w:val="0"/>
-                <w:iCs w:val="0"/>
-                <w:sz w:val="22"/>
-              </w:rPr>
-              <w:t>county_name</w:t>
-            </w:r>
-            <w:proofErr w:type="spellEnd"/>
-            <w:r>
-              <w:rPr>
-                <w:rFonts w:ascii="Times New Roman" w:hAnsi="Times New Roman" w:cs="Times New Roman"/>
-                <w:b/>
-                <w:bCs/>
-                <w:i w:val="0"/>
-                <w:iCs w:val="0"/>
-                <w:sz w:val="22"/>
-              </w:rPr>
-              <w:t xml:space="preserve"> FIPS</w:t>
-            </w:r>
-          </w:p>
-        </w:tc>
-        <w:tc>
-          <w:tcPr>
-            <w:tcW w:w="6513" w:type="dxa"/>
+            <w:r>
+              <w:rPr>
+                <w:rFonts w:ascii="Times New Roman" w:hAnsi="Times New Roman" w:cs="Times New Roman"/>
+                <w:b/>
+                <w:bCs/>
+                <w:i w:val="0"/>
+                <w:iCs w:val="0"/>
+                <w:sz w:val="22"/>
+              </w:rPr>
+              <w:t>state_name state_abbr county_name FIPS</w:t>
+            </w:r>
+          </w:p>
+        </w:tc>
+        <w:tc>
+          <w:tcPr>
+            <w:tcW w:w="5096" w:type="dxa"/>
           </w:tcPr>
           <w:p>
             <w:pPr>
@@ -227,6 +208,41 @@
                 <w:rFonts w:ascii="Times New Roman" w:hAnsi="Times New Roman" w:cs="Times New Roman"/>
               </w:rPr>
             </w:pPr>
+          </w:p>
+        </w:tc>
+        <w:tc>
+          <w:tcPr>
+            <w:tcW w:w="1417" w:type="dxa"/>
+          </w:tcPr>
+          <w:p>
+            <w:pPr>
+              <w:jc w:val="center"/>
+              <w:cnfStyle w:val="000000100000" w:firstRow="0" w:lastRow="0" w:firstColumn="0" w:lastColumn="0" w:oddVBand="0" w:evenVBand="0" w:oddHBand="1" w:evenHBand="0" w:firstRowFirstColumn="0" w:firstRowLastColumn="0" w:lastRowFirstColumn="0" w:lastRowLastColumn="0"/>
+              <w:rPr>
+                <w:rFonts w:ascii="Times New Roman" w:hAnsi="Times New Roman" w:cs="Times New Roman"/>
+                <w:b/>
+                <w:bCs/>
+              </w:rPr>
+            </w:pPr>
+          </w:p>
+          <w:p>
+            <w:pPr>
+              <w:jc w:val="center"/>
+              <w:cnfStyle w:val="000000100000" w:firstRow="0" w:lastRow="0" w:firstColumn="0" w:lastColumn="0" w:oddVBand="0" w:evenVBand="0" w:oddHBand="1" w:evenHBand="0" w:firstRowFirstColumn="0" w:firstRowLastColumn="0" w:lastRowFirstColumn="0" w:lastRowLastColumn="0"/>
+              <w:rPr>
+                <w:rFonts w:ascii="Times New Roman" w:hAnsi="Times New Roman" w:cs="Times New Roman"/>
+                <w:b/>
+                <w:bCs/>
+              </w:rPr>
+            </w:pPr>
+            <w:r>
+              <w:rPr>
+                <w:rFonts w:ascii="Times New Roman" w:hAnsi="Times New Roman" w:cs="Times New Roman"/>
+                <w:b/>
+                <w:bCs/>
+              </w:rPr>
+              <w:t>Meta</w:t>
+            </w:r>
           </w:p>
         </w:tc>
       </w:tr>
@@ -247,7 +263,6 @@
                 <w:sz w:val="22"/>
               </w:rPr>
             </w:pPr>
-            <w:proofErr w:type="spellStart"/>
             <w:r>
               <w:rPr>
                 <w:rFonts w:ascii="Times New Roman" w:hAnsi="Times New Roman" w:cs="Times New Roman"/>
@@ -259,12 +274,11 @@
               </w:rPr>
               <w:t>CBSA_Code</w:t>
             </w:r>
-            <w:proofErr w:type="spellEnd"/>
-          </w:p>
-        </w:tc>
-        <w:tc>
-          <w:tcPr>
-            <w:tcW w:w="6513" w:type="dxa"/>
+          </w:p>
+        </w:tc>
+        <w:tc>
+          <w:tcPr>
+            <w:tcW w:w="5096" w:type="dxa"/>
           </w:tcPr>
           <w:p>
             <w:pPr>
@@ -301,34 +315,47 @@
               <w:rPr>
                 <w:rFonts w:ascii="Times New Roman" w:hAnsi="Times New Roman" w:cs="Times New Roman"/>
               </w:rPr>
-              <w:t xml:space="preserve"> Code </w:t>
-            </w:r>
-            <w:r>
-              <w:rPr>
-                <w:rFonts w:ascii="Times New Roman" w:hAnsi="Times New Roman" w:cs="Times New Roman"/>
-              </w:rPr>
-              <w:t xml:space="preserve">of </w:t>
-            </w:r>
-            <w:r>
-              <w:rPr>
-                <w:rFonts w:ascii="Times New Roman" w:hAnsi="Times New Roman" w:cs="Times New Roman"/>
-              </w:rPr>
-              <w:t>the county</w:t>
-            </w:r>
-            <w:r>
-              <w:rPr>
-                <w:rFonts w:ascii="Times New Roman" w:hAnsi="Times New Roman" w:cs="Times New Roman"/>
-              </w:rPr>
-              <w:t xml:space="preserve"> (if available)</w:t>
-            </w:r>
-          </w:p>
-          <w:p>
-            <w:pPr>
-              <w:cnfStyle w:val="000000000000" w:firstRow="0" w:lastRow="0" w:firstColumn="0" w:lastColumn="0" w:oddVBand="0" w:evenVBand="0" w:oddHBand="0" w:evenHBand="0" w:firstRowFirstColumn="0" w:firstRowLastColumn="0" w:lastRowFirstColumn="0" w:lastRowLastColumn="0"/>
-              <w:rPr>
-                <w:rFonts w:ascii="Times New Roman" w:hAnsi="Times New Roman" w:cs="Times New Roman"/>
-              </w:rPr>
-            </w:pPr>
+              <w:t xml:space="preserve"> Code of the county (if available)</w:t>
+            </w:r>
+          </w:p>
+          <w:p>
+            <w:pPr>
+              <w:cnfStyle w:val="000000000000" w:firstRow="0" w:lastRow="0" w:firstColumn="0" w:lastColumn="0" w:oddVBand="0" w:evenVBand="0" w:oddHBand="0" w:evenHBand="0" w:firstRowFirstColumn="0" w:firstRowLastColumn="0" w:lastRowFirstColumn="0" w:lastRowLastColumn="0"/>
+              <w:rPr>
+                <w:rFonts w:ascii="Times New Roman" w:hAnsi="Times New Roman" w:cs="Times New Roman"/>
+              </w:rPr>
+            </w:pPr>
+          </w:p>
+        </w:tc>
+        <w:tc>
+          <w:tcPr>
+            <w:tcW w:w="1417" w:type="dxa"/>
+          </w:tcPr>
+          <w:p>
+            <w:pPr>
+              <w:jc w:val="center"/>
+              <w:cnfStyle w:val="000000000000" w:firstRow="0" w:lastRow="0" w:firstColumn="0" w:lastColumn="0" w:oddVBand="0" w:evenVBand="0" w:oddHBand="0" w:evenHBand="0" w:firstRowFirstColumn="0" w:firstRowLastColumn="0" w:lastRowFirstColumn="0" w:lastRowLastColumn="0"/>
+              <w:rPr>
+                <w:rFonts w:ascii="Times New Roman" w:hAnsi="Times New Roman" w:cs="Times New Roman"/>
+              </w:rPr>
+            </w:pPr>
+          </w:p>
+          <w:p>
+            <w:pPr>
+              <w:jc w:val="center"/>
+              <w:cnfStyle w:val="000000000000" w:firstRow="0" w:lastRow="0" w:firstColumn="0" w:lastColumn="0" w:oddVBand="0" w:evenVBand="0" w:oddHBand="0" w:evenHBand="0" w:firstRowFirstColumn="0" w:firstRowLastColumn="0" w:lastRowFirstColumn="0" w:lastRowLastColumn="0"/>
+              <w:rPr>
+                <w:rFonts w:ascii="Times New Roman" w:hAnsi="Times New Roman" w:cs="Times New Roman"/>
+              </w:rPr>
+            </w:pPr>
+            <w:r>
+              <w:rPr>
+                <w:rFonts w:ascii="Times New Roman" w:hAnsi="Times New Roman" w:cs="Times New Roman"/>
+                <w:b/>
+                <w:bCs/>
+              </w:rPr>
+              <w:t>Meta</w:t>
+            </w:r>
           </w:p>
         </w:tc>
       </w:tr>
@@ -352,7 +379,6 @@
                 <w:sz w:val="22"/>
               </w:rPr>
             </w:pPr>
-            <w:proofErr w:type="spellStart"/>
             <w:r>
               <w:rPr>
                 <w:rFonts w:ascii="Times New Roman" w:hAnsi="Times New Roman" w:cs="Times New Roman"/>
@@ -364,40 +390,63 @@
               </w:rPr>
               <w:t>CSA_Code</w:t>
             </w:r>
-            <w:proofErr w:type="spellEnd"/>
-          </w:p>
-        </w:tc>
-        <w:tc>
-          <w:tcPr>
-            <w:tcW w:w="6513" w:type="dxa"/>
-          </w:tcPr>
-          <w:p>
-            <w:pPr>
-              <w:cnfStyle w:val="000000100000" w:firstRow="0" w:lastRow="0" w:firstColumn="0" w:lastColumn="0" w:oddVBand="0" w:evenVBand="0" w:oddHBand="1" w:evenHBand="0" w:firstRowFirstColumn="0" w:firstRowLastColumn="0" w:lastRowFirstColumn="0" w:lastRowLastColumn="0"/>
-              <w:rPr>
-                <w:rFonts w:ascii="Times New Roman" w:hAnsi="Times New Roman" w:cs="Times New Roman"/>
-              </w:rPr>
-            </w:pPr>
-            <w:r>
-              <w:rPr>
-                <w:rFonts w:ascii="Times New Roman" w:hAnsi="Times New Roman" w:cs="Times New Roman"/>
-              </w:rPr>
-              <w:t>Combined statistical Area Code (</w:t>
-            </w:r>
-            <w:r>
-              <w:rPr>
-                <w:rFonts w:ascii="Times New Roman" w:hAnsi="Times New Roman" w:cs="Times New Roman"/>
-              </w:rPr>
-              <w:t>combines CBSA areas)</w:t>
-            </w:r>
-          </w:p>
-          <w:p>
-            <w:pPr>
-              <w:cnfStyle w:val="000000100000" w:firstRow="0" w:lastRow="0" w:firstColumn="0" w:lastColumn="0" w:oddVBand="0" w:evenVBand="0" w:oddHBand="1" w:evenHBand="0" w:firstRowFirstColumn="0" w:firstRowLastColumn="0" w:lastRowFirstColumn="0" w:lastRowLastColumn="0"/>
-              <w:rPr>
-                <w:rFonts w:ascii="Times New Roman" w:hAnsi="Times New Roman" w:cs="Times New Roman"/>
-              </w:rPr>
-            </w:pPr>
+          </w:p>
+        </w:tc>
+        <w:tc>
+          <w:tcPr>
+            <w:tcW w:w="5096" w:type="dxa"/>
+          </w:tcPr>
+          <w:p>
+            <w:pPr>
+              <w:cnfStyle w:val="000000100000" w:firstRow="0" w:lastRow="0" w:firstColumn="0" w:lastColumn="0" w:oddVBand="0" w:evenVBand="0" w:oddHBand="1" w:evenHBand="0" w:firstRowFirstColumn="0" w:firstRowLastColumn="0" w:lastRowFirstColumn="0" w:lastRowLastColumn="0"/>
+              <w:rPr>
+                <w:rFonts w:ascii="Times New Roman" w:hAnsi="Times New Roman" w:cs="Times New Roman"/>
+              </w:rPr>
+            </w:pPr>
+            <w:r>
+              <w:rPr>
+                <w:rFonts w:ascii="Times New Roman" w:hAnsi="Times New Roman" w:cs="Times New Roman"/>
+              </w:rPr>
+              <w:t>Combined statistical Area Code (combines CBSA areas)</w:t>
+            </w:r>
+          </w:p>
+          <w:p>
+            <w:pPr>
+              <w:cnfStyle w:val="000000100000" w:firstRow="0" w:lastRow="0" w:firstColumn="0" w:lastColumn="0" w:oddVBand="0" w:evenVBand="0" w:oddHBand="1" w:evenHBand="0" w:firstRowFirstColumn="0" w:firstRowLastColumn="0" w:lastRowFirstColumn="0" w:lastRowLastColumn="0"/>
+              <w:rPr>
+                <w:rFonts w:ascii="Times New Roman" w:hAnsi="Times New Roman" w:cs="Times New Roman"/>
+              </w:rPr>
+            </w:pPr>
+          </w:p>
+        </w:tc>
+        <w:tc>
+          <w:tcPr>
+            <w:tcW w:w="1417" w:type="dxa"/>
+          </w:tcPr>
+          <w:p>
+            <w:pPr>
+              <w:cnfStyle w:val="000000100000" w:firstRow="0" w:lastRow="0" w:firstColumn="0" w:lastColumn="0" w:oddVBand="0" w:evenVBand="0" w:oddHBand="1" w:evenHBand="0" w:firstRowFirstColumn="0" w:firstRowLastColumn="0" w:lastRowFirstColumn="0" w:lastRowLastColumn="0"/>
+              <w:rPr>
+                <w:rFonts w:ascii="Times New Roman" w:hAnsi="Times New Roman" w:cs="Times New Roman"/>
+              </w:rPr>
+            </w:pPr>
+          </w:p>
+          <w:p>
+            <w:pPr>
+              <w:jc w:val="center"/>
+              <w:cnfStyle w:val="000000100000" w:firstRow="0" w:lastRow="0" w:firstColumn="0" w:lastColumn="0" w:oddVBand="0" w:evenVBand="0" w:oddHBand="1" w:evenHBand="0" w:firstRowFirstColumn="0" w:firstRowLastColumn="0" w:lastRowFirstColumn="0" w:lastRowLastColumn="0"/>
+              <w:rPr>
+                <w:rFonts w:ascii="Times New Roman" w:hAnsi="Times New Roman" w:cs="Times New Roman"/>
+              </w:rPr>
+            </w:pPr>
+            <w:r>
+              <w:rPr>
+                <w:rFonts w:ascii="Times New Roman" w:hAnsi="Times New Roman" w:cs="Times New Roman"/>
+                <w:b/>
+                <w:bCs/>
+              </w:rPr>
+              <w:t>Meta</w:t>
+            </w:r>
           </w:p>
         </w:tc>
       </w:tr>
@@ -418,7 +467,6 @@
                 <w:sz w:val="22"/>
               </w:rPr>
             </w:pPr>
-            <w:proofErr w:type="spellStart"/>
             <w:r>
               <w:rPr>
                 <w:rFonts w:ascii="Times New Roman" w:hAnsi="Times New Roman" w:cs="Times New Roman"/>
@@ -430,12 +478,11 @@
               </w:rPr>
               <w:t>CBSA_name</w:t>
             </w:r>
-            <w:proofErr w:type="spellEnd"/>
-          </w:p>
-        </w:tc>
-        <w:tc>
-          <w:tcPr>
-            <w:tcW w:w="6513" w:type="dxa"/>
+          </w:p>
+        </w:tc>
+        <w:tc>
+          <w:tcPr>
+            <w:tcW w:w="5096" w:type="dxa"/>
           </w:tcPr>
           <w:p>
             <w:pPr>
@@ -482,6 +529,28 @@
                 <w:rFonts w:ascii="Times New Roman" w:hAnsi="Times New Roman" w:cs="Times New Roman"/>
               </w:rPr>
             </w:pPr>
+          </w:p>
+        </w:tc>
+        <w:tc>
+          <w:tcPr>
+            <w:tcW w:w="1417" w:type="dxa"/>
+          </w:tcPr>
+          <w:p>
+            <w:pPr>
+              <w:jc w:val="center"/>
+              <w:cnfStyle w:val="000000000000" w:firstRow="0" w:lastRow="0" w:firstColumn="0" w:lastColumn="0" w:oddVBand="0" w:evenVBand="0" w:oddHBand="0" w:evenHBand="0" w:firstRowFirstColumn="0" w:firstRowLastColumn="0" w:lastRowFirstColumn="0" w:lastRowLastColumn="0"/>
+              <w:rPr>
+                <w:rFonts w:ascii="Times New Roman" w:hAnsi="Times New Roman" w:cs="Times New Roman"/>
+              </w:rPr>
+            </w:pPr>
+            <w:r>
+              <w:rPr>
+                <w:rFonts w:ascii="Times New Roman" w:hAnsi="Times New Roman" w:cs="Times New Roman"/>
+                <w:b/>
+                <w:bCs/>
+              </w:rPr>
+              <w:t>Meta</w:t>
+            </w:r>
           </w:p>
         </w:tc>
       </w:tr>
@@ -505,7 +574,6 @@
                 <w:sz w:val="22"/>
               </w:rPr>
             </w:pPr>
-            <w:proofErr w:type="spellStart"/>
             <w:r>
               <w:rPr>
                 <w:rFonts w:ascii="Times New Roman" w:hAnsi="Times New Roman" w:cs="Times New Roman"/>
@@ -517,12 +585,11 @@
               </w:rPr>
               <w:t>CSA_name</w:t>
             </w:r>
-            <w:proofErr w:type="spellEnd"/>
-          </w:p>
-        </w:tc>
-        <w:tc>
-          <w:tcPr>
-            <w:tcW w:w="6513" w:type="dxa"/>
+          </w:p>
+        </w:tc>
+        <w:tc>
+          <w:tcPr>
+            <w:tcW w:w="5096" w:type="dxa"/>
           </w:tcPr>
           <w:p>
             <w:pPr>
@@ -545,6 +612,28 @@
                 <w:rFonts w:ascii="Times New Roman" w:hAnsi="Times New Roman" w:cs="Times New Roman"/>
               </w:rPr>
             </w:pPr>
+          </w:p>
+        </w:tc>
+        <w:tc>
+          <w:tcPr>
+            <w:tcW w:w="1417" w:type="dxa"/>
+          </w:tcPr>
+          <w:p>
+            <w:pPr>
+              <w:jc w:val="center"/>
+              <w:cnfStyle w:val="000000100000" w:firstRow="0" w:lastRow="0" w:firstColumn="0" w:lastColumn="0" w:oddVBand="0" w:evenVBand="0" w:oddHBand="1" w:evenHBand="0" w:firstRowFirstColumn="0" w:firstRowLastColumn="0" w:lastRowFirstColumn="0" w:lastRowLastColumn="0"/>
+              <w:rPr>
+                <w:rFonts w:ascii="Times New Roman" w:hAnsi="Times New Roman" w:cs="Times New Roman"/>
+              </w:rPr>
+            </w:pPr>
+            <w:r>
+              <w:rPr>
+                <w:rFonts w:ascii="Times New Roman" w:hAnsi="Times New Roman" w:cs="Times New Roman"/>
+                <w:b/>
+                <w:bCs/>
+              </w:rPr>
+              <w:t>Meta</w:t>
+            </w:r>
           </w:p>
         </w:tc>
       </w:tr>
@@ -565,7 +654,6 @@
                 <w:sz w:val="22"/>
               </w:rPr>
             </w:pPr>
-            <w:proofErr w:type="spellStart"/>
             <w:r>
               <w:rPr>
                 <w:rFonts w:ascii="Times New Roman" w:hAnsi="Times New Roman" w:cs="Times New Roman"/>
@@ -577,72 +665,80 @@
               </w:rPr>
               <w:t>Metro_micro</w:t>
             </w:r>
-            <w:proofErr w:type="spellEnd"/>
-          </w:p>
-        </w:tc>
-        <w:tc>
-          <w:tcPr>
-            <w:tcW w:w="6513" w:type="dxa"/>
-          </w:tcPr>
-          <w:p>
-            <w:pPr>
-              <w:cnfStyle w:val="000000000000" w:firstRow="0" w:lastRow="0" w:firstColumn="0" w:lastColumn="0" w:oddVBand="0" w:evenVBand="0" w:oddHBand="0" w:evenHBand="0" w:firstRowFirstColumn="0" w:firstRowLastColumn="0" w:lastRowFirstColumn="0" w:lastRowLastColumn="0"/>
-              <w:rPr>
-                <w:rFonts w:ascii="Times New Roman" w:hAnsi="Times New Roman" w:cs="Times New Roman"/>
-              </w:rPr>
-            </w:pPr>
-            <w:r>
-              <w:rPr>
-                <w:rFonts w:ascii="Times New Roman" w:hAnsi="Times New Roman" w:cs="Times New Roman"/>
-              </w:rPr>
-              <w:t>Boolean Variable</w:t>
-            </w:r>
-            <w:r>
-              <w:rPr>
-                <w:rFonts w:ascii="Times New Roman" w:hAnsi="Times New Roman" w:cs="Times New Roman"/>
-              </w:rPr>
-              <w:t xml:space="preserve"> </w:t>
-            </w:r>
-          </w:p>
-          <w:p>
-            <w:pPr>
-              <w:cnfStyle w:val="000000000000" w:firstRow="0" w:lastRow="0" w:firstColumn="0" w:lastColumn="0" w:oddVBand="0" w:evenVBand="0" w:oddHBand="0" w:evenHBand="0" w:firstRowFirstColumn="0" w:firstRowLastColumn="0" w:lastRowFirstColumn="0" w:lastRowLastColumn="0"/>
-              <w:rPr>
-                <w:rFonts w:ascii="Times New Roman" w:hAnsi="Times New Roman" w:cs="Times New Roman"/>
-              </w:rPr>
-            </w:pPr>
-            <w:r>
-              <w:rPr>
-                <w:rFonts w:ascii="Times New Roman" w:hAnsi="Times New Roman" w:cs="Times New Roman"/>
-              </w:rPr>
-              <w:t>1 = Metropolitan Area, 0 = Micropolitan Area</w:t>
-            </w:r>
-            <w:r>
-              <w:rPr>
-                <w:rFonts w:ascii="Times New Roman" w:hAnsi="Times New Roman" w:cs="Times New Roman"/>
-              </w:rPr>
-              <w:t xml:space="preserve">, </w:t>
-            </w:r>
-            <w:r>
-              <w:rPr>
-                <w:rFonts w:ascii="Times New Roman" w:hAnsi="Times New Roman" w:cs="Times New Roman"/>
-              </w:rPr>
-              <w:t xml:space="preserve">N/A = </w:t>
-            </w:r>
-            <w:r>
-              <w:rPr>
-                <w:rFonts w:ascii="Times New Roman" w:hAnsi="Times New Roman" w:cs="Times New Roman"/>
-              </w:rPr>
-              <w:t>neither</w:t>
-            </w:r>
-          </w:p>
-          <w:p>
-            <w:pPr>
-              <w:cnfStyle w:val="000000000000" w:firstRow="0" w:lastRow="0" w:firstColumn="0" w:lastColumn="0" w:oddVBand="0" w:evenVBand="0" w:oddHBand="0" w:evenHBand="0" w:firstRowFirstColumn="0" w:firstRowLastColumn="0" w:lastRowFirstColumn="0" w:lastRowLastColumn="0"/>
-              <w:rPr>
-                <w:rFonts w:ascii="Times New Roman" w:hAnsi="Times New Roman" w:cs="Times New Roman"/>
-              </w:rPr>
-            </w:pPr>
+          </w:p>
+        </w:tc>
+        <w:tc>
+          <w:tcPr>
+            <w:tcW w:w="5096" w:type="dxa"/>
+          </w:tcPr>
+          <w:p>
+            <w:pPr>
+              <w:cnfStyle w:val="000000000000" w:firstRow="0" w:lastRow="0" w:firstColumn="0" w:lastColumn="0" w:oddVBand="0" w:evenVBand="0" w:oddHBand="0" w:evenHBand="0" w:firstRowFirstColumn="0" w:firstRowLastColumn="0" w:lastRowFirstColumn="0" w:lastRowLastColumn="0"/>
+              <w:rPr>
+                <w:rFonts w:ascii="Times New Roman" w:hAnsi="Times New Roman" w:cs="Times New Roman"/>
+              </w:rPr>
+            </w:pPr>
+            <w:r>
+              <w:rPr>
+                <w:rFonts w:ascii="Times New Roman" w:hAnsi="Times New Roman" w:cs="Times New Roman"/>
+              </w:rPr>
+              <w:t xml:space="preserve">Boolean Variable </w:t>
+            </w:r>
+          </w:p>
+          <w:p>
+            <w:pPr>
+              <w:cnfStyle w:val="000000000000" w:firstRow="0" w:lastRow="0" w:firstColumn="0" w:lastColumn="0" w:oddVBand="0" w:evenVBand="0" w:oddHBand="0" w:evenHBand="0" w:firstRowFirstColumn="0" w:firstRowLastColumn="0" w:lastRowFirstColumn="0" w:lastRowLastColumn="0"/>
+              <w:rPr>
+                <w:rFonts w:ascii="Times New Roman" w:hAnsi="Times New Roman" w:cs="Times New Roman"/>
+              </w:rPr>
+            </w:pPr>
+            <w:r>
+              <w:rPr>
+                <w:rFonts w:ascii="Times New Roman" w:hAnsi="Times New Roman" w:cs="Times New Roman"/>
+              </w:rPr>
+              <w:t>1 = Metropolitan Area, 0 = Micropolitan Area, N/A = neither</w:t>
+            </w:r>
+          </w:p>
+          <w:p>
+            <w:pPr>
+              <w:cnfStyle w:val="000000000000" w:firstRow="0" w:lastRow="0" w:firstColumn="0" w:lastColumn="0" w:oddVBand="0" w:evenVBand="0" w:oddHBand="0" w:evenHBand="0" w:firstRowFirstColumn="0" w:firstRowLastColumn="0" w:lastRowFirstColumn="0" w:lastRowLastColumn="0"/>
+              <w:rPr>
+                <w:rFonts w:ascii="Times New Roman" w:hAnsi="Times New Roman" w:cs="Times New Roman"/>
+              </w:rPr>
+            </w:pPr>
+          </w:p>
+        </w:tc>
+        <w:tc>
+          <w:tcPr>
+            <w:tcW w:w="1417" w:type="dxa"/>
+          </w:tcPr>
+          <w:p>
+            <w:pPr>
+              <w:jc w:val="center"/>
+              <w:cnfStyle w:val="000000000000" w:firstRow="0" w:lastRow="0" w:firstColumn="0" w:lastColumn="0" w:oddVBand="0" w:evenVBand="0" w:oddHBand="0" w:evenHBand="0" w:firstRowFirstColumn="0" w:firstRowLastColumn="0" w:lastRowFirstColumn="0" w:lastRowLastColumn="0"/>
+              <w:rPr>
+                <w:rFonts w:ascii="Times New Roman" w:hAnsi="Times New Roman" w:cs="Times New Roman"/>
+                <w:b/>
+                <w:bCs/>
+              </w:rPr>
+            </w:pPr>
+          </w:p>
+          <w:p>
+            <w:pPr>
+              <w:jc w:val="center"/>
+              <w:cnfStyle w:val="000000000000" w:firstRow="0" w:lastRow="0" w:firstColumn="0" w:lastColumn="0" w:oddVBand="0" w:evenVBand="0" w:oddHBand="0" w:evenHBand="0" w:firstRowFirstColumn="0" w:firstRowLastColumn="0" w:lastRowFirstColumn="0" w:lastRowLastColumn="0"/>
+              <w:rPr>
+                <w:rFonts w:ascii="Times New Roman" w:hAnsi="Times New Roman" w:cs="Times New Roman"/>
+              </w:rPr>
+            </w:pPr>
+            <w:r>
+              <w:rPr>
+                <w:rFonts w:ascii="Times New Roman" w:hAnsi="Times New Roman" w:cs="Times New Roman"/>
+                <w:b/>
+                <w:bCs/>
+              </w:rPr>
+              <w:t>Meta</w:t>
+            </w:r>
           </w:p>
         </w:tc>
       </w:tr>
@@ -666,7 +762,6 @@
                 <w:sz w:val="22"/>
               </w:rPr>
             </w:pPr>
-            <w:proofErr w:type="spellStart"/>
             <w:r>
               <w:rPr>
                 <w:rFonts w:ascii="Times New Roman" w:hAnsi="Times New Roman" w:cs="Times New Roman"/>
@@ -678,12 +773,11 @@
               </w:rPr>
               <w:t>total_students</w:t>
             </w:r>
-            <w:proofErr w:type="spellEnd"/>
-          </w:p>
-        </w:tc>
-        <w:tc>
-          <w:tcPr>
-            <w:tcW w:w="6513" w:type="dxa"/>
+          </w:p>
+        </w:tc>
+        <w:tc>
+          <w:tcPr>
+            <w:tcW w:w="5096" w:type="dxa"/>
           </w:tcPr>
           <w:p>
             <w:pPr>
@@ -694,6 +788,37 @@
             </w:r>
             <w:r>
               <w:t xml:space="preserve"> (Excludes adult education)</w:t>
+            </w:r>
+          </w:p>
+        </w:tc>
+        <w:tc>
+          <w:tcPr>
+            <w:tcW w:w="1417" w:type="dxa"/>
+          </w:tcPr>
+          <w:p>
+            <w:pPr>
+              <w:jc w:val="center"/>
+              <w:cnfStyle w:val="000000100000" w:firstRow="0" w:lastRow="0" w:firstColumn="0" w:lastColumn="0" w:oddVBand="0" w:evenVBand="0" w:oddHBand="1" w:evenHBand="0" w:firstRowFirstColumn="0" w:firstRowLastColumn="0" w:lastRowFirstColumn="0" w:lastRowLastColumn="0"/>
+            </w:pPr>
+          </w:p>
+          <w:p>
+            <w:pPr>
+              <w:jc w:val="center"/>
+              <w:cnfStyle w:val="000000100000" w:firstRow="0" w:lastRow="0" w:firstColumn="0" w:lastColumn="0" w:oddVBand="0" w:evenVBand="0" w:oddHBand="1" w:evenHBand="0" w:firstRowFirstColumn="0" w:firstRowLastColumn="0" w:lastRowFirstColumn="0" w:lastRowLastColumn="0"/>
+            </w:pPr>
+          </w:p>
+          <w:p>
+            <w:pPr>
+              <w:jc w:val="center"/>
+              <w:cnfStyle w:val="000000100000" w:firstRow="0" w:lastRow="0" w:firstColumn="0" w:lastColumn="0" w:oddVBand="0" w:evenVBand="0" w:oddHBand="1" w:evenHBand="0" w:firstRowFirstColumn="0" w:firstRowLastColumn="0" w:lastRowFirstColumn="0" w:lastRowLastColumn="0"/>
+            </w:pPr>
+            <w:r>
+              <w:rPr>
+                <w:rFonts w:ascii="Times New Roman" w:hAnsi="Times New Roman" w:cs="Times New Roman"/>
+                <w:b/>
+                <w:bCs/>
+              </w:rPr>
+              <w:t>Meta</w:t>
             </w:r>
           </w:p>
         </w:tc>
@@ -715,7 +840,6 @@
                 <w:sz w:val="22"/>
               </w:rPr>
             </w:pPr>
-            <w:proofErr w:type="spellStart"/>
             <w:r>
               <w:rPr>
                 <w:rFonts w:ascii="Times New Roman" w:hAnsi="Times New Roman" w:cs="Times New Roman"/>
@@ -727,12 +851,11 @@
               </w:rPr>
               <w:t>diploma_recipients</w:t>
             </w:r>
-            <w:proofErr w:type="spellEnd"/>
-          </w:p>
-        </w:tc>
-        <w:tc>
-          <w:tcPr>
-            <w:tcW w:w="6513" w:type="dxa"/>
+          </w:p>
+        </w:tc>
+        <w:tc>
+          <w:tcPr>
+            <w:tcW w:w="5096" w:type="dxa"/>
           </w:tcPr>
           <w:p>
             <w:pPr>
@@ -747,6 +870,69 @@
           </w:p>
           <w:p>
             <w:pPr>
+              <w:cnfStyle w:val="000000000000" w:firstRow="0" w:lastRow="0" w:firstColumn="0" w:lastColumn="0" w:oddVBand="0" w:evenVBand="0" w:oddHBand="0" w:evenHBand="0" w:firstRowFirstColumn="0" w:firstRowLastColumn="0" w:lastRowFirstColumn="0" w:lastRowLastColumn="0"/>
+            </w:pPr>
+          </w:p>
+        </w:tc>
+        <w:tc>
+          <w:tcPr>
+            <w:tcW w:w="1417" w:type="dxa"/>
+          </w:tcPr>
+          <w:p>
+            <w:pPr>
+              <w:jc w:val="center"/>
+              <w:cnfStyle w:val="000000000000" w:firstRow="0" w:lastRow="0" w:firstColumn="0" w:lastColumn="0" w:oddVBand="0" w:evenVBand="0" w:oddHBand="0" w:evenHBand="0" w:firstRowFirstColumn="0" w:firstRowLastColumn="0" w:lastRowFirstColumn="0" w:lastRowLastColumn="0"/>
+            </w:pPr>
+          </w:p>
+          <w:p>
+            <w:pPr>
+              <w:jc w:val="center"/>
+              <w:cnfStyle w:val="000000000000" w:firstRow="0" w:lastRow="0" w:firstColumn="0" w:lastColumn="0" w:oddVBand="0" w:evenVBand="0" w:oddHBand="0" w:evenHBand="0" w:firstRowFirstColumn="0" w:firstRowLastColumn="0" w:lastRowFirstColumn="0" w:lastRowLastColumn="0"/>
+              <w:rPr>
+                <w:rFonts w:ascii="Times New Roman" w:hAnsi="Times New Roman" w:cs="Times New Roman"/>
+                <w:b/>
+                <w:bCs/>
+              </w:rPr>
+            </w:pPr>
+            <w:r>
+              <w:rPr>
+                <w:rFonts w:ascii="Times New Roman" w:hAnsi="Times New Roman" w:cs="Times New Roman"/>
+                <w:b/>
+                <w:bCs/>
+              </w:rPr>
+              <w:t>Meta</w:t>
+            </w:r>
+            <w:r>
+              <w:rPr>
+                <w:rFonts w:ascii="Times New Roman" w:hAnsi="Times New Roman" w:cs="Times New Roman"/>
+                <w:b/>
+                <w:bCs/>
+              </w:rPr>
+              <w:t>/</w:t>
+            </w:r>
+          </w:p>
+          <w:p>
+            <w:pPr>
+              <w:jc w:val="center"/>
+              <w:cnfStyle w:val="000000000000" w:firstRow="0" w:lastRow="0" w:firstColumn="0" w:lastColumn="0" w:oddVBand="0" w:evenVBand="0" w:oddHBand="0" w:evenHBand="0" w:firstRowFirstColumn="0" w:firstRowLastColumn="0" w:lastRowFirstColumn="0" w:lastRowLastColumn="0"/>
+              <w:rPr>
+                <w:rFonts w:ascii="Times New Roman" w:hAnsi="Times New Roman" w:cs="Times New Roman"/>
+                <w:b/>
+                <w:bCs/>
+              </w:rPr>
+            </w:pPr>
+            <w:r>
+              <w:rPr>
+                <w:rFonts w:ascii="Times New Roman" w:hAnsi="Times New Roman" w:cs="Times New Roman"/>
+                <w:b/>
+                <w:bCs/>
+              </w:rPr>
+              <w:t>Target?</w:t>
+            </w:r>
+          </w:p>
+          <w:p>
+            <w:pPr>
+              <w:jc w:val="center"/>
               <w:cnfStyle w:val="000000000000" w:firstRow="0" w:lastRow="0" w:firstColumn="0" w:lastColumn="0" w:oddVBand="0" w:evenVBand="0" w:oddHBand="0" w:evenHBand="0" w:firstRowFirstColumn="0" w:firstRowLastColumn="0" w:lastRowFirstColumn="0" w:lastRowLastColumn="0"/>
             </w:pPr>
           </w:p>
@@ -787,7 +973,7 @@
         </w:tc>
         <w:tc>
           <w:tcPr>
-            <w:tcW w:w="6513" w:type="dxa"/>
+            <w:tcW w:w="5096" w:type="dxa"/>
           </w:tcPr>
           <w:p>
             <w:pPr>
@@ -812,6 +998,23 @@
             </w:r>
           </w:p>
         </w:tc>
+        <w:tc>
+          <w:tcPr>
+            <w:tcW w:w="1417" w:type="dxa"/>
+          </w:tcPr>
+          <w:p>
+            <w:pPr>
+              <w:cnfStyle w:val="000000100000" w:firstRow="0" w:lastRow="0" w:firstColumn="0" w:lastColumn="0" w:oddVBand="0" w:evenVBand="0" w:oddHBand="1" w:evenHBand="0" w:firstRowFirstColumn="0" w:firstRowLastColumn="0" w:lastRowFirstColumn="0" w:lastRowLastColumn="0"/>
+              <w:rPr>
+                <w:rFonts w:ascii="Times New Roman" w:hAnsi="Times New Roman" w:cs="Times New Roman"/>
+                <w:b/>
+                <w:bCs/>
+                <w:sz w:val="26"/>
+                <w:szCs w:val="26"/>
+              </w:rPr>
+            </w:pPr>
+          </w:p>
+        </w:tc>
       </w:tr>
       <w:tr>
         <w:tc>
@@ -831,7 +1034,17 @@
         </w:tc>
         <w:tc>
           <w:tcPr>
-            <w:tcW w:w="6513" w:type="dxa"/>
+            <w:tcW w:w="5096" w:type="dxa"/>
+          </w:tcPr>
+          <w:p>
+            <w:pPr>
+              <w:cnfStyle w:val="000000000000" w:firstRow="0" w:lastRow="0" w:firstColumn="0" w:lastColumn="0" w:oddVBand="0" w:evenVBand="0" w:oddHBand="0" w:evenHBand="0" w:firstRowFirstColumn="0" w:firstRowLastColumn="0" w:lastRowFirstColumn="0" w:lastRowLastColumn="0"/>
+            </w:pPr>
+          </w:p>
+        </w:tc>
+        <w:tc>
+          <w:tcPr>
+            <w:tcW w:w="1417" w:type="dxa"/>
           </w:tcPr>
           <w:p>
             <w:pPr>
@@ -858,7 +1071,6 @@
                 <w:sz w:val="22"/>
               </w:rPr>
             </w:pPr>
-            <w:proofErr w:type="spellStart"/>
             <w:r>
               <w:rPr>
                 <w:rFonts w:ascii="Times New Roman" w:hAnsi="Times New Roman" w:cs="Times New Roman"/>
@@ -870,12 +1082,11 @@
               </w:rPr>
               <w:t>Enterprise_operations</w:t>
             </w:r>
-            <w:proofErr w:type="spellEnd"/>
-          </w:p>
-        </w:tc>
-        <w:tc>
-          <w:tcPr>
-            <w:tcW w:w="6513" w:type="dxa"/>
+          </w:p>
+        </w:tc>
+        <w:tc>
+          <w:tcPr>
+            <w:tcW w:w="5096" w:type="dxa"/>
           </w:tcPr>
           <w:p>
             <w:pPr>
@@ -889,6 +1100,38 @@
             <w:pPr>
               <w:cnfStyle w:val="000000100000" w:firstRow="0" w:lastRow="0" w:firstColumn="0" w:lastColumn="0" w:oddVBand="0" w:evenVBand="0" w:oddHBand="1" w:evenHBand="0" w:firstRowFirstColumn="0" w:firstRowLastColumn="0" w:lastRowFirstColumn="0" w:lastRowLastColumn="0"/>
             </w:pPr>
+          </w:p>
+        </w:tc>
+        <w:tc>
+          <w:tcPr>
+            <w:tcW w:w="1417" w:type="dxa"/>
+          </w:tcPr>
+          <w:p>
+            <w:pPr>
+              <w:cnfStyle w:val="000000100000" w:firstRow="0" w:lastRow="0" w:firstColumn="0" w:lastColumn="0" w:oddVBand="0" w:evenVBand="0" w:oddHBand="1" w:evenHBand="0" w:firstRowFirstColumn="0" w:firstRowLastColumn="0" w:lastRowFirstColumn="0" w:lastRowLastColumn="0"/>
+            </w:pPr>
+          </w:p>
+          <w:p>
+            <w:pPr>
+              <w:cnfStyle w:val="000000100000" w:firstRow="0" w:lastRow="0" w:firstColumn="0" w:lastColumn="0" w:oddVBand="0" w:evenVBand="0" w:oddHBand="1" w:evenHBand="0" w:firstRowFirstColumn="0" w:firstRowLastColumn="0" w:lastRowFirstColumn="0" w:lastRowLastColumn="0"/>
+            </w:pPr>
+          </w:p>
+          <w:p>
+            <w:pPr>
+              <w:jc w:val="center"/>
+              <w:cnfStyle w:val="000000100000" w:firstRow="0" w:lastRow="0" w:firstColumn="0" w:lastColumn="0" w:oddVBand="0" w:evenVBand="0" w:oddHBand="1" w:evenHBand="0" w:firstRowFirstColumn="0" w:firstRowLastColumn="0" w:lastRowFirstColumn="0" w:lastRowLastColumn="0"/>
+              <w:rPr>
+                <w:b/>
+                <w:bCs/>
+              </w:rPr>
+            </w:pPr>
+            <w:r>
+              <w:rPr>
+                <w:b/>
+                <w:bCs/>
+              </w:rPr>
+              <w:t>Operations</w:t>
+            </w:r>
           </w:p>
         </w:tc>
       </w:tr>
@@ -907,24 +1150,33 @@
                 <w:sz w:val="22"/>
               </w:rPr>
             </w:pPr>
-            <w:proofErr w:type="spellStart"/>
-            <w:r>
-              <w:rPr>
-                <w:rFonts w:ascii="Times New Roman" w:hAnsi="Times New Roman" w:cs="Times New Roman"/>
-                <w:b/>
-                <w:bCs/>
-                <w:i w:val="0"/>
-                <w:iCs w:val="0"/>
-                <w:sz w:val="22"/>
-              </w:rPr>
-              <w:t>food_services</w:t>
-            </w:r>
-            <w:proofErr w:type="spellEnd"/>
-          </w:p>
-        </w:tc>
-        <w:tc>
-          <w:tcPr>
-            <w:tcW w:w="6513" w:type="dxa"/>
+            <w:r>
+              <w:rPr>
+                <w:rFonts w:ascii="Times New Roman" w:hAnsi="Times New Roman" w:cs="Times New Roman"/>
+                <w:b/>
+                <w:bCs/>
+                <w:i w:val="0"/>
+                <w:iCs w:val="0"/>
+                <w:sz w:val="22"/>
+              </w:rPr>
+              <w:t>F</w:t>
+            </w:r>
+            <w:r>
+              <w:rPr>
+                <w:rFonts w:ascii="Times New Roman" w:hAnsi="Times New Roman" w:cs="Times New Roman"/>
+                <w:b/>
+                <w:bCs/>
+                <w:i w:val="0"/>
+                <w:iCs w:val="0"/>
+                <w:sz w:val="22"/>
+              </w:rPr>
+              <w:t>ood_services</w:t>
+            </w:r>
+          </w:p>
+        </w:tc>
+        <w:tc>
+          <w:tcPr>
+            <w:tcW w:w="5096" w:type="dxa"/>
           </w:tcPr>
           <w:p>
             <w:pPr>
@@ -938,6 +1190,38 @@
             <w:pPr>
               <w:cnfStyle w:val="000000000000" w:firstRow="0" w:lastRow="0" w:firstColumn="0" w:lastColumn="0" w:oddVBand="0" w:evenVBand="0" w:oddHBand="0" w:evenHBand="0" w:firstRowFirstColumn="0" w:firstRowLastColumn="0" w:lastRowFirstColumn="0" w:lastRowLastColumn="0"/>
             </w:pPr>
+          </w:p>
+        </w:tc>
+        <w:tc>
+          <w:tcPr>
+            <w:tcW w:w="1417" w:type="dxa"/>
+          </w:tcPr>
+          <w:p>
+            <w:pPr>
+              <w:cnfStyle w:val="000000000000" w:firstRow="0" w:lastRow="0" w:firstColumn="0" w:lastColumn="0" w:oddVBand="0" w:evenVBand="0" w:oddHBand="0" w:evenHBand="0" w:firstRowFirstColumn="0" w:firstRowLastColumn="0" w:lastRowFirstColumn="0" w:lastRowLastColumn="0"/>
+            </w:pPr>
+          </w:p>
+          <w:p>
+            <w:pPr>
+              <w:cnfStyle w:val="000000000000" w:firstRow="0" w:lastRow="0" w:firstColumn="0" w:lastColumn="0" w:oddVBand="0" w:evenVBand="0" w:oddHBand="0" w:evenHBand="0" w:firstRowFirstColumn="0" w:firstRowLastColumn="0" w:lastRowFirstColumn="0" w:lastRowLastColumn="0"/>
+            </w:pPr>
+          </w:p>
+          <w:p>
+            <w:pPr>
+              <w:jc w:val="center"/>
+              <w:cnfStyle w:val="000000000000" w:firstRow="0" w:lastRow="0" w:firstColumn="0" w:lastColumn="0" w:oddVBand="0" w:evenVBand="0" w:oddHBand="0" w:evenHBand="0" w:firstRowFirstColumn="0" w:firstRowLastColumn="0" w:lastRowFirstColumn="0" w:lastRowLastColumn="0"/>
+              <w:rPr>
+                <w:b/>
+                <w:bCs/>
+              </w:rPr>
+            </w:pPr>
+            <w:r>
+              <w:rPr>
+                <w:b/>
+                <w:bCs/>
+              </w:rPr>
+              <w:t>Student</w:t>
+            </w:r>
           </w:p>
         </w:tc>
       </w:tr>
@@ -961,7 +1245,6 @@
                 <w:sz w:val="22"/>
               </w:rPr>
             </w:pPr>
-            <w:proofErr w:type="spellStart"/>
             <w:r>
               <w:rPr>
                 <w:rFonts w:ascii="Times New Roman" w:hAnsi="Times New Roman" w:cs="Times New Roman"/>
@@ -973,12 +1256,11 @@
               </w:rPr>
               <w:t>instruction_expenditures</w:t>
             </w:r>
-            <w:proofErr w:type="spellEnd"/>
-          </w:p>
-        </w:tc>
-        <w:tc>
-          <w:tcPr>
-            <w:tcW w:w="6513" w:type="dxa"/>
+          </w:p>
+        </w:tc>
+        <w:tc>
+          <w:tcPr>
+            <w:tcW w:w="5096" w:type="dxa"/>
           </w:tcPr>
           <w:p>
             <w:pPr>
@@ -992,6 +1274,43 @@
             <w:pPr>
               <w:cnfStyle w:val="000000100000" w:firstRow="0" w:lastRow="0" w:firstColumn="0" w:lastColumn="0" w:oddVBand="0" w:evenVBand="0" w:oddHBand="1" w:evenHBand="0" w:firstRowFirstColumn="0" w:firstRowLastColumn="0" w:lastRowFirstColumn="0" w:lastRowLastColumn="0"/>
             </w:pPr>
+          </w:p>
+        </w:tc>
+        <w:tc>
+          <w:tcPr>
+            <w:tcW w:w="1417" w:type="dxa"/>
+          </w:tcPr>
+          <w:p>
+            <w:pPr>
+              <w:cnfStyle w:val="000000100000" w:firstRow="0" w:lastRow="0" w:firstColumn="0" w:lastColumn="0" w:oddVBand="0" w:evenVBand="0" w:oddHBand="1" w:evenHBand="0" w:firstRowFirstColumn="0" w:firstRowLastColumn="0" w:lastRowFirstColumn="0" w:lastRowLastColumn="0"/>
+            </w:pPr>
+          </w:p>
+          <w:p>
+            <w:pPr>
+              <w:cnfStyle w:val="000000100000" w:firstRow="0" w:lastRow="0" w:firstColumn="0" w:lastColumn="0" w:oddVBand="0" w:evenVBand="0" w:oddHBand="1" w:evenHBand="0" w:firstRowFirstColumn="0" w:firstRowLastColumn="0" w:lastRowFirstColumn="0" w:lastRowLastColumn="0"/>
+            </w:pPr>
+          </w:p>
+          <w:p>
+            <w:pPr>
+              <w:cnfStyle w:val="000000100000" w:firstRow="0" w:lastRow="0" w:firstColumn="0" w:lastColumn="0" w:oddVBand="0" w:evenVBand="0" w:oddHBand="1" w:evenHBand="0" w:firstRowFirstColumn="0" w:firstRowLastColumn="0" w:lastRowFirstColumn="0" w:lastRowLastColumn="0"/>
+            </w:pPr>
+          </w:p>
+          <w:p>
+            <w:pPr>
+              <w:jc w:val="center"/>
+              <w:cnfStyle w:val="000000100000" w:firstRow="0" w:lastRow="0" w:firstColumn="0" w:lastColumn="0" w:oddVBand="0" w:evenVBand="0" w:oddHBand="1" w:evenHBand="0" w:firstRowFirstColumn="0" w:firstRowLastColumn="0" w:lastRowFirstColumn="0" w:lastRowLastColumn="0"/>
+              <w:rPr>
+                <w:b/>
+                <w:bCs/>
+              </w:rPr>
+            </w:pPr>
+            <w:r>
+              <w:rPr>
+                <w:b/>
+                <w:bCs/>
+              </w:rPr>
+              <w:t>Instruction</w:t>
+            </w:r>
           </w:p>
         </w:tc>
       </w:tr>
@@ -1012,7 +1331,6 @@
                 <w:sz w:val="22"/>
               </w:rPr>
             </w:pPr>
-            <w:proofErr w:type="spellStart"/>
             <w:r>
               <w:rPr>
                 <w:rFonts w:ascii="Times New Roman" w:hAnsi="Times New Roman" w:cs="Times New Roman"/>
@@ -1024,25 +1342,56 @@
               </w:rPr>
               <w:t>non_specified</w:t>
             </w:r>
-            <w:proofErr w:type="spellEnd"/>
-          </w:p>
-        </w:tc>
-        <w:tc>
-          <w:tcPr>
-            <w:tcW w:w="6513" w:type="dxa"/>
-          </w:tcPr>
-          <w:p>
-            <w:pPr>
-              <w:cnfStyle w:val="000000000000" w:firstRow="0" w:lastRow="0" w:firstColumn="0" w:lastColumn="0" w:oddVBand="0" w:evenVBand="0" w:oddHBand="0" w:evenHBand="0" w:firstRowFirstColumn="0" w:firstRowLastColumn="0" w:lastRowFirstColumn="0" w:lastRowLastColumn="0"/>
-            </w:pPr>
-            <w:r>
-              <w:t>Non-specified spending includes expenditures for all other support services that are either non-specified or cannot be broken down to fit another category.</w:t>
-            </w:r>
-          </w:p>
-          <w:p>
-            <w:pPr>
-              <w:cnfStyle w:val="000000000000" w:firstRow="0" w:lastRow="0" w:firstColumn="0" w:lastColumn="0" w:oddVBand="0" w:evenVBand="0" w:oddHBand="0" w:evenHBand="0" w:firstRowFirstColumn="0" w:firstRowLastColumn="0" w:lastRowFirstColumn="0" w:lastRowLastColumn="0"/>
-            </w:pPr>
+          </w:p>
+        </w:tc>
+        <w:tc>
+          <w:tcPr>
+            <w:tcW w:w="5096" w:type="dxa"/>
+          </w:tcPr>
+          <w:p>
+            <w:pPr>
+              <w:cnfStyle w:val="000000000000" w:firstRow="0" w:lastRow="0" w:firstColumn="0" w:lastColumn="0" w:oddVBand="0" w:evenVBand="0" w:oddHBand="0" w:evenHBand="0" w:firstRowFirstColumn="0" w:firstRowLastColumn="0" w:lastRowFirstColumn="0" w:lastRowLastColumn="0"/>
+            </w:pPr>
+            <w:r>
+              <w:t>Non-specified spending includes expenditures for all other support services that are either non-</w:t>
+            </w:r>
+            <w:r>
+              <w:lastRenderedPageBreak/>
+              <w:t>specified or cannot be broken down to fit another category.</w:t>
+            </w:r>
+          </w:p>
+          <w:p>
+            <w:pPr>
+              <w:cnfStyle w:val="000000000000" w:firstRow="0" w:lastRow="0" w:firstColumn="0" w:lastColumn="0" w:oddVBand="0" w:evenVBand="0" w:oddHBand="0" w:evenHBand="0" w:firstRowFirstColumn="0" w:firstRowLastColumn="0" w:lastRowFirstColumn="0" w:lastRowLastColumn="0"/>
+            </w:pPr>
+          </w:p>
+        </w:tc>
+        <w:tc>
+          <w:tcPr>
+            <w:tcW w:w="1417" w:type="dxa"/>
+          </w:tcPr>
+          <w:p>
+            <w:pPr>
+              <w:jc w:val="center"/>
+              <w:cnfStyle w:val="000000000000" w:firstRow="0" w:lastRow="0" w:firstColumn="0" w:lastColumn="0" w:oddVBand="0" w:evenVBand="0" w:oddHBand="0" w:evenHBand="0" w:firstRowFirstColumn="0" w:firstRowLastColumn="0" w:lastRowFirstColumn="0" w:lastRowLastColumn="0"/>
+            </w:pPr>
+          </w:p>
+          <w:p>
+            <w:pPr>
+              <w:jc w:val="center"/>
+              <w:cnfStyle w:val="000000000000" w:firstRow="0" w:lastRow="0" w:firstColumn="0" w:lastColumn="0" w:oddVBand="0" w:evenVBand="0" w:oddHBand="0" w:evenHBand="0" w:firstRowFirstColumn="0" w:firstRowLastColumn="0" w:lastRowFirstColumn="0" w:lastRowLastColumn="0"/>
+              <w:rPr>
+                <w:b/>
+                <w:bCs/>
+              </w:rPr>
+            </w:pPr>
+            <w:r>
+              <w:rPr>
+                <w:b/>
+                <w:bCs/>
+              </w:rPr>
+              <w:t>Other</w:t>
+            </w:r>
           </w:p>
         </w:tc>
       </w:tr>
@@ -1064,7 +1413,6 @@
                 <w:sz w:val="22"/>
               </w:rPr>
             </w:pPr>
-            <w:proofErr w:type="spellStart"/>
             <w:r>
               <w:rPr>
                 <w:rFonts w:ascii="Times New Roman" w:hAnsi="Times New Roman" w:cs="Times New Roman"/>
@@ -1076,33 +1424,51 @@
               </w:rPr>
               <w:t>other_non_instructional</w:t>
             </w:r>
-            <w:proofErr w:type="spellEnd"/>
-          </w:p>
-        </w:tc>
-        <w:tc>
-          <w:tcPr>
-            <w:tcW w:w="6513" w:type="dxa"/>
-          </w:tcPr>
-          <w:p>
-            <w:pPr>
-              <w:cnfStyle w:val="000000100000" w:firstRow="0" w:lastRow="0" w:firstColumn="0" w:lastColumn="0" w:oddVBand="0" w:evenVBand="0" w:oddHBand="1" w:evenHBand="0" w:firstRowFirstColumn="0" w:firstRowLastColumn="0" w:lastRowFirstColumn="0" w:lastRowLastColumn="0"/>
-            </w:pPr>
-            <w:r>
-              <w:t xml:space="preserve">Other </w:t>
-            </w:r>
-            <w:proofErr w:type="spellStart"/>
-            <w:r>
-              <w:t>non instructional</w:t>
-            </w:r>
-            <w:proofErr w:type="spellEnd"/>
-            <w:r>
-              <w:t xml:space="preserve"> expenditures not directly attributed to food services or enterprise operations.</w:t>
-            </w:r>
-          </w:p>
-          <w:p>
-            <w:pPr>
-              <w:cnfStyle w:val="000000100000" w:firstRow="0" w:lastRow="0" w:firstColumn="0" w:lastColumn="0" w:oddVBand="0" w:evenVBand="0" w:oddHBand="1" w:evenHBand="0" w:firstRowFirstColumn="0" w:firstRowLastColumn="0" w:lastRowFirstColumn="0" w:lastRowLastColumn="0"/>
-            </w:pPr>
+          </w:p>
+        </w:tc>
+        <w:tc>
+          <w:tcPr>
+            <w:tcW w:w="5096" w:type="dxa"/>
+          </w:tcPr>
+          <w:p>
+            <w:pPr>
+              <w:cnfStyle w:val="000000100000" w:firstRow="0" w:lastRow="0" w:firstColumn="0" w:lastColumn="0" w:oddVBand="0" w:evenVBand="0" w:oddHBand="1" w:evenHBand="0" w:firstRowFirstColumn="0" w:firstRowLastColumn="0" w:lastRowFirstColumn="0" w:lastRowLastColumn="0"/>
+            </w:pPr>
+            <w:r>
+              <w:t>Other non instructional expenditures not directly attributed to food services or enterprise operations.</w:t>
+            </w:r>
+          </w:p>
+          <w:p>
+            <w:pPr>
+              <w:cnfStyle w:val="000000100000" w:firstRow="0" w:lastRow="0" w:firstColumn="0" w:lastColumn="0" w:oddVBand="0" w:evenVBand="0" w:oddHBand="1" w:evenHBand="0" w:firstRowFirstColumn="0" w:firstRowLastColumn="0" w:lastRowFirstColumn="0" w:lastRowLastColumn="0"/>
+            </w:pPr>
+          </w:p>
+        </w:tc>
+        <w:tc>
+          <w:tcPr>
+            <w:tcW w:w="1417" w:type="dxa"/>
+          </w:tcPr>
+          <w:p>
+            <w:pPr>
+              <w:cnfStyle w:val="000000100000" w:firstRow="0" w:lastRow="0" w:firstColumn="0" w:lastColumn="0" w:oddVBand="0" w:evenVBand="0" w:oddHBand="1" w:evenHBand="0" w:firstRowFirstColumn="0" w:firstRowLastColumn="0" w:lastRowFirstColumn="0" w:lastRowLastColumn="0"/>
+            </w:pPr>
+          </w:p>
+          <w:p>
+            <w:pPr>
+              <w:jc w:val="center"/>
+              <w:cnfStyle w:val="000000100000" w:firstRow="0" w:lastRow="0" w:firstColumn="0" w:lastColumn="0" w:oddVBand="0" w:evenVBand="0" w:oddHBand="1" w:evenHBand="0" w:firstRowFirstColumn="0" w:firstRowLastColumn="0" w:lastRowFirstColumn="0" w:lastRowLastColumn="0"/>
+              <w:rPr>
+                <w:b/>
+                <w:bCs/>
+              </w:rPr>
+            </w:pPr>
+            <w:r>
+              <w:rPr>
+                <w:b/>
+                <w:bCs/>
+              </w:rPr>
+              <w:t>Other</w:t>
+            </w:r>
           </w:p>
         </w:tc>
       </w:tr>
@@ -1123,7 +1489,6 @@
                 <w:sz w:val="22"/>
               </w:rPr>
             </w:pPr>
-            <w:proofErr w:type="spellStart"/>
             <w:r>
               <w:rPr>
                 <w:rFonts w:ascii="Times New Roman" w:hAnsi="Times New Roman" w:cs="Times New Roman"/>
@@ -1135,12 +1500,11 @@
               </w:rPr>
               <w:t>general_admin</w:t>
             </w:r>
-            <w:proofErr w:type="spellEnd"/>
-          </w:p>
-        </w:tc>
-        <w:tc>
-          <w:tcPr>
-            <w:tcW w:w="6513" w:type="dxa"/>
+          </w:p>
+        </w:tc>
+        <w:tc>
+          <w:tcPr>
+            <w:tcW w:w="5096" w:type="dxa"/>
           </w:tcPr>
           <w:p>
             <w:pPr>
@@ -1154,6 +1518,41 @@
             <w:pPr>
               <w:cnfStyle w:val="000000000000" w:firstRow="0" w:lastRow="0" w:firstColumn="0" w:lastColumn="0" w:oddVBand="0" w:evenVBand="0" w:oddHBand="0" w:evenHBand="0" w:firstRowFirstColumn="0" w:firstRowLastColumn="0" w:lastRowFirstColumn="0" w:lastRowLastColumn="0"/>
             </w:pPr>
+          </w:p>
+        </w:tc>
+        <w:tc>
+          <w:tcPr>
+            <w:tcW w:w="1417" w:type="dxa"/>
+          </w:tcPr>
+          <w:p>
+            <w:pPr>
+              <w:cnfStyle w:val="000000000000" w:firstRow="0" w:lastRow="0" w:firstColumn="0" w:lastColumn="0" w:oddVBand="0" w:evenVBand="0" w:oddHBand="0" w:evenHBand="0" w:firstRowFirstColumn="0" w:firstRowLastColumn="0" w:lastRowFirstColumn="0" w:lastRowLastColumn="0"/>
+              <w:rPr>
+                <w:b/>
+                <w:bCs/>
+              </w:rPr>
+            </w:pPr>
+          </w:p>
+          <w:p>
+            <w:pPr>
+              <w:cnfStyle w:val="000000000000" w:firstRow="0" w:lastRow="0" w:firstColumn="0" w:lastColumn="0" w:oddVBand="0" w:evenVBand="0" w:oddHBand="0" w:evenHBand="0" w:firstRowFirstColumn="0" w:firstRowLastColumn="0" w:lastRowFirstColumn="0" w:lastRowLastColumn="0"/>
+              <w:rPr>
+                <w:b/>
+                <w:bCs/>
+              </w:rPr>
+            </w:pPr>
+          </w:p>
+          <w:p>
+            <w:pPr>
+              <w:cnfStyle w:val="000000000000" w:firstRow="0" w:lastRow="0" w:firstColumn="0" w:lastColumn="0" w:oddVBand="0" w:evenVBand="0" w:oddHBand="0" w:evenHBand="0" w:firstRowFirstColumn="0" w:firstRowLastColumn="0" w:lastRowFirstColumn="0" w:lastRowLastColumn="0"/>
+            </w:pPr>
+            <w:r>
+              <w:rPr>
+                <w:b/>
+                <w:bCs/>
+              </w:rPr>
+              <w:t>Operations</w:t>
+            </w:r>
           </w:p>
         </w:tc>
       </w:tr>
@@ -1177,25 +1576,22 @@
                 <w:sz w:val="22"/>
               </w:rPr>
             </w:pPr>
-            <w:proofErr w:type="spellStart"/>
-            <w:r>
-              <w:rPr>
-                <w:rFonts w:ascii="Times New Roman" w:hAnsi="Times New Roman" w:cs="Times New Roman"/>
-                <w:b/>
-                <w:bCs/>
-                <w:i w:val="0"/>
-                <w:iCs w:val="0"/>
-                <w:sz w:val="22"/>
-              </w:rPr>
-              <w:lastRenderedPageBreak/>
+            <w:r>
+              <w:rPr>
+                <w:rFonts w:ascii="Times New Roman" w:hAnsi="Times New Roman" w:cs="Times New Roman"/>
+                <w:b/>
+                <w:bCs/>
+                <w:i w:val="0"/>
+                <w:iCs w:val="0"/>
+                <w:sz w:val="22"/>
+              </w:rPr>
               <w:t>instr_staff_support</w:t>
             </w:r>
-            <w:proofErr w:type="spellEnd"/>
-          </w:p>
-        </w:tc>
-        <w:tc>
-          <w:tcPr>
-            <w:tcW w:w="6513" w:type="dxa"/>
+          </w:p>
+        </w:tc>
+        <w:tc>
+          <w:tcPr>
+            <w:tcW w:w="5096" w:type="dxa"/>
           </w:tcPr>
           <w:p>
             <w:pPr>
@@ -1209,6 +1605,38 @@
             <w:pPr>
               <w:cnfStyle w:val="000000100000" w:firstRow="0" w:lastRow="0" w:firstColumn="0" w:lastColumn="0" w:oddVBand="0" w:evenVBand="0" w:oddHBand="1" w:evenHBand="0" w:firstRowFirstColumn="0" w:firstRowLastColumn="0" w:lastRowFirstColumn="0" w:lastRowLastColumn="0"/>
             </w:pPr>
+          </w:p>
+        </w:tc>
+        <w:tc>
+          <w:tcPr>
+            <w:tcW w:w="1417" w:type="dxa"/>
+          </w:tcPr>
+          <w:p>
+            <w:pPr>
+              <w:cnfStyle w:val="000000100000" w:firstRow="0" w:lastRow="0" w:firstColumn="0" w:lastColumn="0" w:oddVBand="0" w:evenVBand="0" w:oddHBand="1" w:evenHBand="0" w:firstRowFirstColumn="0" w:firstRowLastColumn="0" w:lastRowFirstColumn="0" w:lastRowLastColumn="0"/>
+            </w:pPr>
+          </w:p>
+          <w:p>
+            <w:pPr>
+              <w:cnfStyle w:val="000000100000" w:firstRow="0" w:lastRow="0" w:firstColumn="0" w:lastColumn="0" w:oddVBand="0" w:evenVBand="0" w:oddHBand="1" w:evenHBand="0" w:firstRowFirstColumn="0" w:firstRowLastColumn="0" w:lastRowFirstColumn="0" w:lastRowLastColumn="0"/>
+            </w:pPr>
+          </w:p>
+          <w:p>
+            <w:pPr>
+              <w:cnfStyle w:val="000000100000" w:firstRow="0" w:lastRow="0" w:firstColumn="0" w:lastColumn="0" w:oddVBand="0" w:evenVBand="0" w:oddHBand="1" w:evenHBand="0" w:firstRowFirstColumn="0" w:firstRowLastColumn="0" w:lastRowFirstColumn="0" w:lastRowLastColumn="0"/>
+            </w:pPr>
+          </w:p>
+          <w:p>
+            <w:pPr>
+              <w:cnfStyle w:val="000000100000" w:firstRow="0" w:lastRow="0" w:firstColumn="0" w:lastColumn="0" w:oddVBand="0" w:evenVBand="0" w:oddHBand="1" w:evenHBand="0" w:firstRowFirstColumn="0" w:firstRowLastColumn="0" w:lastRowFirstColumn="0" w:lastRowLastColumn="0"/>
+            </w:pPr>
+            <w:r>
+              <w:rPr>
+                <w:b/>
+                <w:bCs/>
+              </w:rPr>
+              <w:t>Instruction</w:t>
+            </w:r>
           </w:p>
         </w:tc>
       </w:tr>
@@ -1229,7 +1657,6 @@
                 <w:sz w:val="22"/>
               </w:rPr>
             </w:pPr>
-            <w:proofErr w:type="spellStart"/>
             <w:r>
               <w:rPr>
                 <w:rFonts w:ascii="Times New Roman" w:hAnsi="Times New Roman" w:cs="Times New Roman"/>
@@ -1241,12 +1668,11 @@
               </w:rPr>
               <w:t>ops_maint</w:t>
             </w:r>
-            <w:proofErr w:type="spellEnd"/>
-          </w:p>
-        </w:tc>
-        <w:tc>
-          <w:tcPr>
-            <w:tcW w:w="6513" w:type="dxa"/>
+          </w:p>
+        </w:tc>
+        <w:tc>
+          <w:tcPr>
+            <w:tcW w:w="5096" w:type="dxa"/>
           </w:tcPr>
           <w:p>
             <w:pPr>
@@ -1260,6 +1686,41 @@
             <w:pPr>
               <w:cnfStyle w:val="000000000000" w:firstRow="0" w:lastRow="0" w:firstColumn="0" w:lastColumn="0" w:oddVBand="0" w:evenVBand="0" w:oddHBand="0" w:evenHBand="0" w:firstRowFirstColumn="0" w:firstRowLastColumn="0" w:lastRowFirstColumn="0" w:lastRowLastColumn="0"/>
             </w:pPr>
+          </w:p>
+        </w:tc>
+        <w:tc>
+          <w:tcPr>
+            <w:tcW w:w="1417" w:type="dxa"/>
+          </w:tcPr>
+          <w:p>
+            <w:pPr>
+              <w:cnfStyle w:val="000000000000" w:firstRow="0" w:lastRow="0" w:firstColumn="0" w:lastColumn="0" w:oddVBand="0" w:evenVBand="0" w:oddHBand="0" w:evenHBand="0" w:firstRowFirstColumn="0" w:firstRowLastColumn="0" w:lastRowFirstColumn="0" w:lastRowLastColumn="0"/>
+              <w:rPr>
+                <w:b/>
+                <w:bCs/>
+              </w:rPr>
+            </w:pPr>
+          </w:p>
+          <w:p>
+            <w:pPr>
+              <w:cnfStyle w:val="000000000000" w:firstRow="0" w:lastRow="0" w:firstColumn="0" w:lastColumn="0" w:oddVBand="0" w:evenVBand="0" w:oddHBand="0" w:evenHBand="0" w:firstRowFirstColumn="0" w:firstRowLastColumn="0" w:lastRowFirstColumn="0" w:lastRowLastColumn="0"/>
+              <w:rPr>
+                <w:b/>
+                <w:bCs/>
+              </w:rPr>
+            </w:pPr>
+          </w:p>
+          <w:p>
+            <w:pPr>
+              <w:cnfStyle w:val="000000000000" w:firstRow="0" w:lastRow="0" w:firstColumn="0" w:lastColumn="0" w:oddVBand="0" w:evenVBand="0" w:oddHBand="0" w:evenHBand="0" w:firstRowFirstColumn="0" w:firstRowLastColumn="0" w:lastRowFirstColumn="0" w:lastRowLastColumn="0"/>
+            </w:pPr>
+            <w:r>
+              <w:rPr>
+                <w:b/>
+                <w:bCs/>
+              </w:rPr>
+              <w:t>Operations</w:t>
+            </w:r>
           </w:p>
         </w:tc>
       </w:tr>
@@ -1283,7 +1744,6 @@
                 <w:sz w:val="22"/>
               </w:rPr>
             </w:pPr>
-            <w:proofErr w:type="spellStart"/>
             <w:r>
               <w:rPr>
                 <w:rFonts w:ascii="Times New Roman" w:hAnsi="Times New Roman" w:cs="Times New Roman"/>
@@ -1295,33 +1755,56 @@
               </w:rPr>
               <w:t>other_support</w:t>
             </w:r>
-            <w:proofErr w:type="spellEnd"/>
-          </w:p>
-        </w:tc>
-        <w:tc>
-          <w:tcPr>
-            <w:tcW w:w="6513" w:type="dxa"/>
-          </w:tcPr>
-          <w:p>
-            <w:pPr>
-              <w:cnfStyle w:val="000000100000" w:firstRow="0" w:lastRow="0" w:firstColumn="0" w:lastColumn="0" w:oddVBand="0" w:evenVBand="0" w:oddHBand="1" w:evenHBand="0" w:firstRowFirstColumn="0" w:firstRowLastColumn="0" w:lastRowFirstColumn="0" w:lastRowLastColumn="0"/>
-            </w:pPr>
-            <w:r>
-              <w:t xml:space="preserve">Business / Central / and </w:t>
-            </w:r>
-            <w:proofErr w:type="gramStart"/>
-            <w:r>
+          </w:p>
+        </w:tc>
+        <w:tc>
+          <w:tcPr>
+            <w:tcW w:w="5096" w:type="dxa"/>
+          </w:tcPr>
+          <w:p>
+            <w:pPr>
+              <w:cnfStyle w:val="000000100000" w:firstRow="0" w:lastRow="0" w:firstColumn="0" w:lastColumn="0" w:oddVBand="0" w:evenVBand="0" w:oddHBand="1" w:evenHBand="0" w:firstRowFirstColumn="0" w:firstRowLastColumn="0" w:lastRowFirstColumn="0" w:lastRowLastColumn="0"/>
+            </w:pPr>
+            <w:r>
+              <w:t>Business / Central / and Other support program spending includes expenditures for fiscal services, purchasing, warehousing, supply distribution, printing, research and development, evaluation, information, and management services</w:t>
+            </w:r>
+          </w:p>
+          <w:p>
+            <w:pPr>
+              <w:cnfStyle w:val="000000100000" w:firstRow="0" w:lastRow="0" w:firstColumn="0" w:lastColumn="0" w:oddVBand="0" w:evenVBand="0" w:oddHBand="1" w:evenHBand="0" w:firstRowFirstColumn="0" w:firstRowLastColumn="0" w:lastRowFirstColumn="0" w:lastRowLastColumn="0"/>
+            </w:pPr>
+          </w:p>
+        </w:tc>
+        <w:tc>
+          <w:tcPr>
+            <w:tcW w:w="1417" w:type="dxa"/>
+          </w:tcPr>
+          <w:p>
+            <w:pPr>
+              <w:cnfStyle w:val="000000100000" w:firstRow="0" w:lastRow="0" w:firstColumn="0" w:lastColumn="0" w:oddVBand="0" w:evenVBand="0" w:oddHBand="1" w:evenHBand="0" w:firstRowFirstColumn="0" w:firstRowLastColumn="0" w:lastRowFirstColumn="0" w:lastRowLastColumn="0"/>
+            </w:pPr>
+          </w:p>
+          <w:p>
+            <w:pPr>
+              <w:cnfStyle w:val="000000100000" w:firstRow="0" w:lastRow="0" w:firstColumn="0" w:lastColumn="0" w:oddVBand="0" w:evenVBand="0" w:oddHBand="1" w:evenHBand="0" w:firstRowFirstColumn="0" w:firstRowLastColumn="0" w:lastRowFirstColumn="0" w:lastRowLastColumn="0"/>
+              <w:rPr>
+                <w:b/>
+                <w:bCs/>
+              </w:rPr>
+            </w:pPr>
+          </w:p>
+          <w:p>
+            <w:pPr>
+              <w:jc w:val="center"/>
+              <w:cnfStyle w:val="000000100000" w:firstRow="0" w:lastRow="0" w:firstColumn="0" w:lastColumn="0" w:oddVBand="0" w:evenVBand="0" w:oddHBand="1" w:evenHBand="0" w:firstRowFirstColumn="0" w:firstRowLastColumn="0" w:lastRowFirstColumn="0" w:lastRowLastColumn="0"/>
+            </w:pPr>
+            <w:r>
+              <w:rPr>
+                <w:b/>
+                <w:bCs/>
+              </w:rPr>
               <w:t>Other</w:t>
             </w:r>
-            <w:proofErr w:type="gramEnd"/>
-            <w:r>
-              <w:t xml:space="preserve"> support program spending includes expenditures for fiscal services, purchasing, warehousing, supply distribution, printing, research and development, evaluation, information, and management services</w:t>
-            </w:r>
-          </w:p>
-          <w:p>
-            <w:pPr>
-              <w:cnfStyle w:val="000000100000" w:firstRow="0" w:lastRow="0" w:firstColumn="0" w:lastColumn="0" w:oddVBand="0" w:evenVBand="0" w:oddHBand="1" w:evenHBand="0" w:firstRowFirstColumn="0" w:firstRowLastColumn="0" w:lastRowFirstColumn="0" w:lastRowLastColumn="0"/>
-            </w:pPr>
           </w:p>
         </w:tc>
       </w:tr>
@@ -1357,7 +1840,7 @@
         </w:tc>
         <w:tc>
           <w:tcPr>
-            <w:tcW w:w="6513" w:type="dxa"/>
+            <w:tcW w:w="5096" w:type="dxa"/>
           </w:tcPr>
           <w:p>
             <w:pPr>
@@ -1371,6 +1854,32 @@
             <w:pPr>
               <w:cnfStyle w:val="000000000000" w:firstRow="0" w:lastRow="0" w:firstColumn="0" w:lastColumn="0" w:oddVBand="0" w:evenVBand="0" w:oddHBand="0" w:evenHBand="0" w:firstRowFirstColumn="0" w:firstRowLastColumn="0" w:lastRowFirstColumn="0" w:lastRowLastColumn="0"/>
             </w:pPr>
+          </w:p>
+        </w:tc>
+        <w:tc>
+          <w:tcPr>
+            <w:tcW w:w="1417" w:type="dxa"/>
+          </w:tcPr>
+          <w:p>
+            <w:pPr>
+              <w:cnfStyle w:val="000000000000" w:firstRow="0" w:lastRow="0" w:firstColumn="0" w:lastColumn="0" w:oddVBand="0" w:evenVBand="0" w:oddHBand="0" w:evenHBand="0" w:firstRowFirstColumn="0" w:firstRowLastColumn="0" w:lastRowFirstColumn="0" w:lastRowLastColumn="0"/>
+              <w:rPr>
+                <w:b/>
+                <w:bCs/>
+              </w:rPr>
+            </w:pPr>
+          </w:p>
+          <w:p>
+            <w:pPr>
+              <w:cnfStyle w:val="000000000000" w:firstRow="0" w:lastRow="0" w:firstColumn="0" w:lastColumn="0" w:oddVBand="0" w:evenVBand="0" w:oddHBand="0" w:evenHBand="0" w:firstRowFirstColumn="0" w:firstRowLastColumn="0" w:lastRowFirstColumn="0" w:lastRowLastColumn="0"/>
+            </w:pPr>
+            <w:r>
+              <w:rPr>
+                <w:b/>
+                <w:bCs/>
+              </w:rPr>
+              <w:t>Operations</w:t>
+            </w:r>
           </w:p>
         </w:tc>
       </w:tr>
@@ -1409,7 +1918,7 @@
         </w:tc>
         <w:tc>
           <w:tcPr>
-            <w:tcW w:w="6513" w:type="dxa"/>
+            <w:tcW w:w="5096" w:type="dxa"/>
           </w:tcPr>
           <w:p>
             <w:pPr>
@@ -1423,6 +1932,34 @@
             <w:pPr>
               <w:cnfStyle w:val="000000100000" w:firstRow="0" w:lastRow="0" w:firstColumn="0" w:lastColumn="0" w:oddVBand="0" w:evenVBand="0" w:oddHBand="1" w:evenHBand="0" w:firstRowFirstColumn="0" w:firstRowLastColumn="0" w:lastRowFirstColumn="0" w:lastRowLastColumn="0"/>
             </w:pPr>
+          </w:p>
+        </w:tc>
+        <w:tc>
+          <w:tcPr>
+            <w:tcW w:w="1417" w:type="dxa"/>
+          </w:tcPr>
+          <w:p>
+            <w:pPr>
+              <w:cnfStyle w:val="000000100000" w:firstRow="0" w:lastRow="0" w:firstColumn="0" w:lastColumn="0" w:oddVBand="0" w:evenVBand="0" w:oddHBand="1" w:evenHBand="0" w:firstRowFirstColumn="0" w:firstRowLastColumn="0" w:lastRowFirstColumn="0" w:lastRowLastColumn="0"/>
+            </w:pPr>
+          </w:p>
+          <w:p>
+            <w:pPr>
+              <w:cnfStyle w:val="000000100000" w:firstRow="0" w:lastRow="0" w:firstColumn="0" w:lastColumn="0" w:oddVBand="0" w:evenVBand="0" w:oddHBand="1" w:evenHBand="0" w:firstRowFirstColumn="0" w:firstRowLastColumn="0" w:lastRowFirstColumn="0" w:lastRowLastColumn="0"/>
+            </w:pPr>
+          </w:p>
+          <w:p>
+            <w:pPr>
+              <w:jc w:val="center"/>
+              <w:cnfStyle w:val="000000100000" w:firstRow="0" w:lastRow="0" w:firstColumn="0" w:lastColumn="0" w:oddVBand="0" w:evenVBand="0" w:oddHBand="1" w:evenHBand="0" w:firstRowFirstColumn="0" w:firstRowLastColumn="0" w:lastRowFirstColumn="0" w:lastRowLastColumn="0"/>
+            </w:pPr>
+            <w:r>
+              <w:rPr>
+                <w:b/>
+                <w:bCs/>
+              </w:rPr>
+              <w:t>Student</w:t>
+            </w:r>
           </w:p>
         </w:tc>
       </w:tr>
@@ -1443,7 +1980,6 @@
                 <w:sz w:val="22"/>
               </w:rPr>
             </w:pPr>
-            <w:proofErr w:type="spellStart"/>
             <w:r>
               <w:rPr>
                 <w:rFonts w:ascii="Times New Roman" w:hAnsi="Times New Roman" w:cs="Times New Roman"/>
@@ -1455,27 +1991,46 @@
               </w:rPr>
               <w:t>student_support</w:t>
             </w:r>
-            <w:proofErr w:type="spellEnd"/>
-          </w:p>
-        </w:tc>
-        <w:tc>
-          <w:tcPr>
-            <w:tcW w:w="6513" w:type="dxa"/>
-          </w:tcPr>
-          <w:p>
-            <w:pPr>
-              <w:cnfStyle w:val="000000000000" w:firstRow="0" w:lastRow="0" w:firstColumn="0" w:lastColumn="0" w:oddVBand="0" w:evenVBand="0" w:oddHBand="0" w:evenHBand="0" w:firstRowFirstColumn="0" w:firstRowLastColumn="0" w:lastRowFirstColumn="0" w:lastRowLastColumn="0"/>
-            </w:pPr>
-            <w:r>
-              <w:t xml:space="preserve">Pupil support spending includes expenditures for guidance, health, and logistical support that enhance instruction. These expenditures include attendance, social work, student accounting, </w:t>
-            </w:r>
-            <w:proofErr w:type="spellStart"/>
-            <w:r>
-              <w:t>counseling</w:t>
-            </w:r>
-            <w:proofErr w:type="spellEnd"/>
-            <w:r>
-              <w:t>, student appraisal, information, record maintenance, and placement services.</w:t>
+          </w:p>
+        </w:tc>
+        <w:tc>
+          <w:tcPr>
+            <w:tcW w:w="5096" w:type="dxa"/>
+          </w:tcPr>
+          <w:p>
+            <w:pPr>
+              <w:cnfStyle w:val="000000000000" w:firstRow="0" w:lastRow="0" w:firstColumn="0" w:lastColumn="0" w:oddVBand="0" w:evenVBand="0" w:oddHBand="0" w:evenHBand="0" w:firstRowFirstColumn="0" w:firstRowLastColumn="0" w:lastRowFirstColumn="0" w:lastRowLastColumn="0"/>
+            </w:pPr>
+            <w:r>
+              <w:t>Pupil support spending includes expenditures for guidance, health, and logistical support that enhance instruction. These expenditures include attendance, social work, student accounting, counseling, student appraisal, information, record maintenance, and placement services.</w:t>
+            </w:r>
+          </w:p>
+        </w:tc>
+        <w:tc>
+          <w:tcPr>
+            <w:tcW w:w="1417" w:type="dxa"/>
+          </w:tcPr>
+          <w:p>
+            <w:pPr>
+              <w:cnfStyle w:val="000000000000" w:firstRow="0" w:lastRow="0" w:firstColumn="0" w:lastColumn="0" w:oddVBand="0" w:evenVBand="0" w:oddHBand="0" w:evenHBand="0" w:firstRowFirstColumn="0" w:firstRowLastColumn="0" w:lastRowFirstColumn="0" w:lastRowLastColumn="0"/>
+            </w:pPr>
+          </w:p>
+          <w:p>
+            <w:pPr>
+              <w:cnfStyle w:val="000000000000" w:firstRow="0" w:lastRow="0" w:firstColumn="0" w:lastColumn="0" w:oddVBand="0" w:evenVBand="0" w:oddHBand="0" w:evenHBand="0" w:firstRowFirstColumn="0" w:firstRowLastColumn="0" w:lastRowFirstColumn="0" w:lastRowLastColumn="0"/>
+            </w:pPr>
+          </w:p>
+          <w:p>
+            <w:pPr>
+              <w:jc w:val="center"/>
+              <w:cnfStyle w:val="000000000000" w:firstRow="0" w:lastRow="0" w:firstColumn="0" w:lastColumn="0" w:oddVBand="0" w:evenVBand="0" w:oddHBand="0" w:evenHBand="0" w:firstRowFirstColumn="0" w:firstRowLastColumn="0" w:lastRowFirstColumn="0" w:lastRowLastColumn="0"/>
+            </w:pPr>
+            <w:r>
+              <w:rPr>
+                <w:b/>
+                <w:bCs/>
+              </w:rPr>
+              <w:t>Student</w:t>
             </w:r>
           </w:p>
         </w:tc>

</xml_diff>